<commit_message>
Adds project description doc
</commit_message>
<xml_diff>
--- a/docs/Project Description.docx
+++ b/docs/Project Description.docx
@@ -116,11 +116,7 @@
         <w:rPr/>
         <w:t xml:space="preserve">Hits by Hour of the day? </w:t>
         <w:br/>
-        <w:t xml:space="preserve">This will help us to </w:t>
-      </w:r>
-      <w:r>
-        <w:rPr/>
-        <w:t>see at what time of the hour our site is handling more requests.</w:t>
+        <w:t>This will help us to see at what time of the hour our site is handling more requests.</w:t>
       </w:r>
     </w:p>
     <w:p>
@@ -150,7 +146,7 @@
       </w:pPr>
       <w:r>
         <w:rPr/>
-        <w:t>Identify possible broken Url</w:t>
+        <w:t>Http Status Summary (To see how application is performing)</w:t>
       </w:r>
     </w:p>
     <w:p>
@@ -248,7 +244,7 @@
       <w:r>
         <w:rPr>
           <w:rFonts w:ascii="DejaVu Sans Mono" w:hAnsi="DejaVu Sans Mono"/>
-          <w:color w:val="E8E2B7"/>
+          <w:color w:val="678CB1"/>
           <w:sz w:val="21"/>
         </w:rPr>
       </w:r>
@@ -256,7 +252,7 @@
     <w:p>
       <w:pPr>
         <w:pStyle w:val="PreformattedText"/>
-        <w:shd w:fill="293134" w:val="clear"/>
+        <w:shd w:val="clear" w:fill="293134"/>
         <w:rPr>
           <w:rFonts w:ascii="DejaVu Sans Mono" w:hAnsi="DejaVu Sans Mono"/>
           <w:color w:val="E0E2E4"/>
@@ -355,7 +351,7 @@
     <w:p>
       <w:pPr>
         <w:pStyle w:val="PreformattedText"/>
-        <w:shd w:fill="293134" w:val="clear"/>
+        <w:shd w:val="clear" w:fill="293134"/>
         <w:rPr>
           <w:color w:val="E0E2E4"/>
         </w:rPr>
@@ -402,7 +398,7 @@
     <w:p>
       <w:pPr>
         <w:pStyle w:val="PreformattedText"/>
-        <w:shd w:fill="293134" w:val="clear"/>
+        <w:shd w:val="clear" w:fill="293134"/>
         <w:rPr>
           <w:color w:val="E0E2E4"/>
         </w:rPr>
@@ -473,7 +469,7 @@
     <w:p>
       <w:pPr>
         <w:pStyle w:val="PreformattedText"/>
-        <w:shd w:fill="293134" w:val="clear"/>
+        <w:shd w:val="clear" w:fill="293134"/>
         <w:rPr>
           <w:color w:val="E0E2E4"/>
         </w:rPr>
@@ -536,7 +532,7 @@
     <w:p>
       <w:pPr>
         <w:pStyle w:val="PreformattedText"/>
-        <w:shd w:fill="293134" w:val="clear"/>
+        <w:shd w:val="clear" w:fill="293134"/>
         <w:rPr>
           <w:color w:val="E0E2E4"/>
         </w:rPr>
@@ -655,7 +651,7 @@
     <w:p>
       <w:pPr>
         <w:pStyle w:val="PreformattedText"/>
-        <w:shd w:fill="293134" w:val="clear"/>
+        <w:shd w:val="clear" w:fill="293134"/>
         <w:rPr>
           <w:color w:val="E0E2E4"/>
         </w:rPr>
@@ -710,7 +706,7 @@
     <w:p>
       <w:pPr>
         <w:pStyle w:val="PreformattedText"/>
-        <w:shd w:fill="293134" w:val="clear"/>
+        <w:shd w:val="clear" w:fill="293134"/>
         <w:rPr>
           <w:color w:val="E0E2E4"/>
         </w:rPr>
@@ -845,7 +841,7 @@
     <w:p>
       <w:pPr>
         <w:pStyle w:val="PreformattedText"/>
-        <w:shd w:fill="293134" w:val="clear"/>
+        <w:shd w:val="clear" w:fill="293134"/>
         <w:rPr>
           <w:color w:val="E0E2E4"/>
         </w:rPr>
@@ -916,7 +912,7 @@
     <w:p>
       <w:pPr>
         <w:pStyle w:val="PreformattedText"/>
-        <w:shd w:fill="293134" w:val="clear"/>
+        <w:shd w:val="clear" w:fill="293134"/>
         <w:rPr>
           <w:color w:val="E0E2E4"/>
         </w:rPr>
@@ -1043,7 +1039,7 @@
     <w:p>
       <w:pPr>
         <w:pStyle w:val="PreformattedText"/>
-        <w:shd w:fill="293134" w:val="clear"/>
+        <w:shd w:val="clear" w:fill="293134"/>
         <w:rPr>
           <w:color w:val="E0E2E4"/>
         </w:rPr>
@@ -1146,7 +1142,7 @@
     <w:p>
       <w:pPr>
         <w:pStyle w:val="PreformattedText"/>
-        <w:shd w:fill="293134" w:val="clear"/>
+        <w:shd w:val="clear" w:fill="293134"/>
         <w:rPr>
           <w:color w:val="E0E2E4"/>
         </w:rPr>
@@ -1233,7 +1229,7 @@
     <w:p>
       <w:pPr>
         <w:pStyle w:val="PreformattedText"/>
-        <w:shd w:fill="293134" w:val="clear"/>
+        <w:shd w:val="clear" w:fill="293134"/>
         <w:rPr>
           <w:color w:val="E0E2E4"/>
         </w:rPr>
@@ -1256,7 +1252,7 @@
     <w:p>
       <w:pPr>
         <w:pStyle w:val="PreformattedText"/>
-        <w:shd w:fill="293134" w:val="clear"/>
+        <w:shd w:val="clear" w:fill="293134"/>
         <w:rPr>
           <w:color w:val="E0E2E4"/>
         </w:rPr>
@@ -1367,7 +1363,7 @@
     <w:p>
       <w:pPr>
         <w:pStyle w:val="PreformattedText"/>
-        <w:shd w:fill="293134" w:val="clear"/>
+        <w:shd w:val="clear" w:fill="293134"/>
         <w:rPr>
           <w:color w:val="E0E2E4"/>
         </w:rPr>
@@ -1391,7 +1387,7 @@
     <w:p>
       <w:pPr>
         <w:pStyle w:val="PreformattedText"/>
-        <w:shd w:fill="293134" w:val="clear"/>
+        <w:shd w:val="clear" w:fill="293134"/>
         <w:spacing w:before="0" w:after="283"/>
         <w:rPr>
           <w:rFonts w:ascii="DejaVu Sans Mono" w:hAnsi="DejaVu Sans Mono"/>
@@ -1419,14 +1415,16 @@
       </w:pPr>
       <w:r>
         <w:rPr>
-          <w:color w:val="E0E2E4"/>
+          <w:rFonts w:ascii="DejaVu Sans Mono" w:hAnsi="DejaVu Sans Mono"/>
+          <w:color w:val="7D8C93"/>
+          <w:sz w:val="21"/>
         </w:rPr>
       </w:r>
     </w:p>
     <w:p>
       <w:pPr>
         <w:pStyle w:val="PreformattedText"/>
-        <w:shd w:fill="293134" w:val="clear"/>
+        <w:shd w:val="clear" w:fill="293134"/>
         <w:rPr>
           <w:color w:val="E0E2E4"/>
         </w:rPr>
@@ -1537,7 +1535,7 @@
     <w:p>
       <w:pPr>
         <w:pStyle w:val="PreformattedText"/>
-        <w:shd w:fill="293134" w:val="clear"/>
+        <w:shd w:val="clear" w:fill="293134"/>
         <w:rPr>
           <w:color w:val="E0E2E4"/>
         </w:rPr>
@@ -1561,7 +1559,7 @@
     <w:p>
       <w:pPr>
         <w:pStyle w:val="PreformattedText"/>
-        <w:shd w:fill="293134" w:val="clear"/>
+        <w:shd w:val="clear" w:fill="293134"/>
         <w:spacing w:before="0" w:after="283"/>
         <w:rPr>
           <w:rFonts w:ascii="DejaVu Sans Mono" w:hAnsi="DejaVu Sans Mono"/>
@@ -2114,6 +2112,16 @@
       </w:pPr>
       <w:r>
         <w:rPr/>
+        <w:t>Summary: The site has more hits at 15 and 17</w:t>
+      </w:r>
+    </w:p>
+    <w:p>
+      <w:pPr>
+        <w:pStyle w:val="Normal"/>
+        <w:rPr/>
+      </w:pPr>
+      <w:r>
+        <w:rPr/>
       </w:r>
     </w:p>
     <w:p>
@@ -2201,7 +2209,7 @@
     <w:p>
       <w:pPr>
         <w:pStyle w:val="PreformattedText"/>
-        <w:shd w:fill="293134" w:val="clear"/>
+        <w:shd w:val="clear" w:fill="293134"/>
         <w:rPr>
           <w:rFonts w:ascii="DejaVu Sans Mono" w:hAnsi="DejaVu Sans Mono"/>
           <w:color w:val="E0E2E4"/>
@@ -2300,7 +2308,7 @@
     <w:p>
       <w:pPr>
         <w:pStyle w:val="PreformattedText"/>
-        <w:shd w:fill="293134" w:val="clear"/>
+        <w:shd w:val="clear" w:fill="293134"/>
         <w:rPr>
           <w:color w:val="E0E2E4"/>
         </w:rPr>
@@ -2347,7 +2355,7 @@
     <w:p>
       <w:pPr>
         <w:pStyle w:val="PreformattedText"/>
-        <w:shd w:fill="293134" w:val="clear"/>
+        <w:shd w:val="clear" w:fill="293134"/>
         <w:rPr>
           <w:color w:val="E0E2E4"/>
         </w:rPr>
@@ -2418,7 +2426,7 @@
     <w:p>
       <w:pPr>
         <w:pStyle w:val="PreformattedText"/>
-        <w:shd w:fill="293134" w:val="clear"/>
+        <w:shd w:val="clear" w:fill="293134"/>
         <w:rPr>
           <w:color w:val="E0E2E4"/>
         </w:rPr>
@@ -2481,7 +2489,7 @@
     <w:p>
       <w:pPr>
         <w:pStyle w:val="PreformattedText"/>
-        <w:shd w:fill="293134" w:val="clear"/>
+        <w:shd w:val="clear" w:fill="293134"/>
         <w:rPr>
           <w:color w:val="E0E2E4"/>
         </w:rPr>
@@ -2584,7 +2592,7 @@
     <w:p>
       <w:pPr>
         <w:pStyle w:val="PreformattedText"/>
-        <w:shd w:fill="293134" w:val="clear"/>
+        <w:shd w:val="clear" w:fill="293134"/>
         <w:rPr>
           <w:color w:val="E0E2E4"/>
         </w:rPr>
@@ -2639,7 +2647,7 @@
     <w:p>
       <w:pPr>
         <w:pStyle w:val="PreformattedText"/>
-        <w:shd w:fill="293134" w:val="clear"/>
+        <w:shd w:val="clear" w:fill="293134"/>
         <w:rPr>
           <w:color w:val="E0E2E4"/>
         </w:rPr>
@@ -2774,7 +2782,7 @@
     <w:p>
       <w:pPr>
         <w:pStyle w:val="PreformattedText"/>
-        <w:shd w:fill="293134" w:val="clear"/>
+        <w:shd w:val="clear" w:fill="293134"/>
         <w:rPr>
           <w:color w:val="E0E2E4"/>
         </w:rPr>
@@ -2845,7 +2853,7 @@
     <w:p>
       <w:pPr>
         <w:pStyle w:val="PreformattedText"/>
-        <w:shd w:fill="293134" w:val="clear"/>
+        <w:shd w:val="clear" w:fill="293134"/>
         <w:rPr>
           <w:color w:val="E0E2E4"/>
         </w:rPr>
@@ -2964,7 +2972,7 @@
     <w:p>
       <w:pPr>
         <w:pStyle w:val="PreformattedText"/>
-        <w:shd w:fill="293134" w:val="clear"/>
+        <w:shd w:val="clear" w:fill="293134"/>
         <w:rPr>
           <w:color w:val="E0E2E4"/>
         </w:rPr>
@@ -3067,7 +3075,7 @@
     <w:p>
       <w:pPr>
         <w:pStyle w:val="PreformattedText"/>
-        <w:shd w:fill="293134" w:val="clear"/>
+        <w:shd w:val="clear" w:fill="293134"/>
         <w:rPr>
           <w:color w:val="E0E2E4"/>
         </w:rPr>
@@ -3154,7 +3162,7 @@
     <w:p>
       <w:pPr>
         <w:pStyle w:val="PreformattedText"/>
-        <w:shd w:fill="293134" w:val="clear"/>
+        <w:shd w:val="clear" w:fill="293134"/>
         <w:rPr>
           <w:color w:val="E0E2E4"/>
         </w:rPr>
@@ -3177,7 +3185,7 @@
     <w:p>
       <w:pPr>
         <w:pStyle w:val="PreformattedText"/>
-        <w:shd w:fill="293134" w:val="clear"/>
+        <w:shd w:val="clear" w:fill="293134"/>
         <w:rPr>
           <w:color w:val="E0E2E4"/>
         </w:rPr>
@@ -3288,7 +3296,7 @@
     <w:p>
       <w:pPr>
         <w:pStyle w:val="PreformattedText"/>
-        <w:shd w:fill="293134" w:val="clear"/>
+        <w:shd w:val="clear" w:fill="293134"/>
         <w:rPr>
           <w:color w:val="E0E2E4"/>
         </w:rPr>
@@ -3312,7 +3320,7 @@
     <w:p>
       <w:pPr>
         <w:pStyle w:val="PreformattedText"/>
-        <w:shd w:fill="293134" w:val="clear"/>
+        <w:shd w:val="clear" w:fill="293134"/>
         <w:spacing w:before="0" w:after="283"/>
         <w:rPr>
           <w:rFonts w:ascii="DejaVu Sans Mono" w:hAnsi="DejaVu Sans Mono"/>
@@ -4160,6 +4168,1943 @@
         </w:drawing>
       </w:r>
     </w:p>
+    <w:p>
+      <w:pPr>
+        <w:pStyle w:val="Normal"/>
+        <w:rPr>
+          <w:b/>
+          <w:b/>
+          <w:bCs/>
+          <w:sz w:val="20"/>
+          <w:u w:val="single"/>
+        </w:rPr>
+      </w:pPr>
+      <w:r>
+        <w:rPr>
+          <w:b/>
+          <w:bCs/>
+          <w:sz w:val="20"/>
+          <w:u w:val="single"/>
+        </w:rPr>
+        <w:t>Http Status Summary</w:t>
+      </w:r>
+    </w:p>
+    <w:p>
+      <w:pPr>
+        <w:pStyle w:val="Normal"/>
+        <w:rPr>
+          <w:b/>
+          <w:b/>
+          <w:bCs/>
+          <w:sz w:val="20"/>
+          <w:u w:val="none"/>
+        </w:rPr>
+      </w:pPr>
+      <w:r>
+        <w:rPr>
+          <w:b/>
+          <w:bCs/>
+          <w:sz w:val="20"/>
+          <w:u w:val="none"/>
+        </w:rPr>
+      </w:r>
+    </w:p>
+    <w:p>
+      <w:pPr>
+        <w:pStyle w:val="Normal"/>
+        <w:rPr>
+          <w:b/>
+          <w:b/>
+          <w:bCs/>
+          <w:sz w:val="20"/>
+          <w:u w:val="none"/>
+        </w:rPr>
+      </w:pPr>
+      <w:r>
+        <w:rPr>
+          <w:b/>
+          <w:bCs/>
+          <w:sz w:val="20"/>
+          <w:u w:val="none"/>
+        </w:rPr>
+        <w:t>Spark code:</w:t>
+      </w:r>
+    </w:p>
+    <w:p>
+      <w:pPr>
+        <w:pStyle w:val="PreformattedText"/>
+        <w:rPr>
+          <w:rFonts w:ascii="DejaVu Sans Mono" w:hAnsi="DejaVu Sans Mono"/>
+          <w:b/>
+          <w:b/>
+          <w:bCs/>
+          <w:color w:val="E8E2B7"/>
+          <w:sz w:val="21"/>
+          <w:u w:val="none"/>
+        </w:rPr>
+      </w:pPr>
+      <w:r>
+        <w:rPr>
+          <w:rFonts w:ascii="DejaVu Sans Mono" w:hAnsi="DejaVu Sans Mono"/>
+          <w:b/>
+          <w:bCs/>
+          <w:color w:val="E8E2B7"/>
+          <w:sz w:val="21"/>
+          <w:u w:val="none"/>
+        </w:rPr>
+      </w:r>
+    </w:p>
+    <w:p>
+      <w:pPr>
+        <w:pStyle w:val="PreformattedText"/>
+        <w:shd w:val="clear" w:fill="293134"/>
+        <w:rPr>
+          <w:rFonts w:ascii="DejaVu Sans Mono" w:hAnsi="DejaVu Sans Mono"/>
+          <w:color w:val="E0E2E4"/>
+          <w:sz w:val="21"/>
+        </w:rPr>
+      </w:pPr>
+      <w:r>
+        <w:rPr>
+          <w:rFonts w:ascii="DejaVu Sans Mono" w:hAnsi="DejaVu Sans Mono"/>
+          <w:color w:val="93C763"/>
+          <w:sz w:val="21"/>
+        </w:rPr>
+        <w:t xml:space="preserve">def </w:t>
+      </w:r>
+      <w:r>
+        <w:rPr>
+          <w:rFonts w:ascii="DejaVu Sans Mono" w:hAnsi="DejaVu Sans Mono"/>
+          <w:color w:val="678CB1"/>
+          <w:sz w:val="21"/>
+        </w:rPr>
+        <w:t>accessByHttpStatus</w:t>
+      </w:r>
+      <w:r>
+        <w:rPr>
+          <w:rFonts w:ascii="DejaVu Sans Mono" w:hAnsi="DejaVu Sans Mono"/>
+          <w:color w:val="E8E2B7"/>
+          <w:sz w:val="21"/>
+        </w:rPr>
+        <w:t>(</w:t>
+      </w:r>
+      <w:r>
+        <w:rPr>
+          <w:rFonts w:ascii="DejaVu Sans Mono" w:hAnsi="DejaVu Sans Mono"/>
+          <w:color w:val="E0E2E4"/>
+          <w:sz w:val="21"/>
+        </w:rPr>
+        <w:t>input:</w:t>
+      </w:r>
+      <w:r>
+        <w:rPr>
+          <w:rFonts w:ascii="DejaVu Sans Mono" w:hAnsi="DejaVu Sans Mono"/>
+          <w:color w:val="678CB1"/>
+          <w:sz w:val="21"/>
+        </w:rPr>
+        <w:t>RDD</w:t>
+      </w:r>
+      <w:r>
+        <w:rPr>
+          <w:rFonts w:ascii="DejaVu Sans Mono" w:hAnsi="DejaVu Sans Mono"/>
+          <w:color w:val="E8E2B7"/>
+          <w:sz w:val="21"/>
+        </w:rPr>
+        <w:t>[</w:t>
+      </w:r>
+      <w:r>
+        <w:rPr>
+          <w:rFonts w:ascii="DejaVu Sans Mono" w:hAnsi="DejaVu Sans Mono"/>
+          <w:color w:val="E0E2E4"/>
+          <w:sz w:val="21"/>
+        </w:rPr>
+        <w:t>String</w:t>
+      </w:r>
+      <w:r>
+        <w:rPr>
+          <w:rFonts w:ascii="DejaVu Sans Mono" w:hAnsi="DejaVu Sans Mono"/>
+          <w:color w:val="E8E2B7"/>
+          <w:sz w:val="21"/>
+        </w:rPr>
+        <w:t xml:space="preserve">], </w:t>
+      </w:r>
+      <w:r>
+        <w:rPr>
+          <w:rFonts w:ascii="DejaVu Sans Mono" w:hAnsi="DejaVu Sans Mono"/>
+          <w:color w:val="E0E2E4"/>
+          <w:sz w:val="21"/>
+        </w:rPr>
+        <w:t>sc:</w:t>
+      </w:r>
+      <w:r>
+        <w:rPr>
+          <w:rFonts w:ascii="DejaVu Sans Mono" w:hAnsi="DejaVu Sans Mono"/>
+          <w:color w:val="678CB1"/>
+          <w:sz w:val="21"/>
+        </w:rPr>
+        <w:t>SparkContext</w:t>
+      </w:r>
+      <w:r>
+        <w:rPr>
+          <w:rFonts w:ascii="DejaVu Sans Mono" w:hAnsi="DejaVu Sans Mono"/>
+          <w:color w:val="E8E2B7"/>
+          <w:sz w:val="21"/>
+        </w:rPr>
+        <w:t>) = {</w:t>
+      </w:r>
+    </w:p>
+    <w:p>
+      <w:pPr>
+        <w:pStyle w:val="PreformattedText"/>
+        <w:shd w:val="clear" w:fill="293134"/>
+        <w:rPr>
+          <w:color w:val="E0E2E4"/>
+        </w:rPr>
+      </w:pPr>
+      <w:r>
+        <w:rPr>
+          <w:color w:val="E8E2B7"/>
+        </w:rPr>
+        <w:t xml:space="preserve">  </w:t>
+      </w:r>
+      <w:r>
+        <w:rPr>
+          <w:rFonts w:ascii="DejaVu Sans Mono" w:hAnsi="DejaVu Sans Mono"/>
+          <w:color w:val="93C763"/>
+          <w:sz w:val="21"/>
+        </w:rPr>
+        <w:t xml:space="preserve">val </w:t>
+      </w:r>
+      <w:r>
+        <w:rPr>
+          <w:rFonts w:ascii="DejaVu Sans Mono" w:hAnsi="DejaVu Sans Mono"/>
+          <w:color w:val="E0E2E4"/>
+          <w:sz w:val="21"/>
+        </w:rPr>
+        <w:t xml:space="preserve">output </w:t>
+      </w:r>
+      <w:r>
+        <w:rPr>
+          <w:rFonts w:ascii="DejaVu Sans Mono" w:hAnsi="DejaVu Sans Mono"/>
+          <w:color w:val="E8E2B7"/>
+          <w:sz w:val="21"/>
+        </w:rPr>
+        <w:t xml:space="preserve">= </w:t>
+      </w:r>
+      <w:r>
+        <w:rPr>
+          <w:rFonts w:ascii="DejaVu Sans Mono" w:hAnsi="DejaVu Sans Mono"/>
+          <w:color w:val="E0E2E4"/>
+          <w:sz w:val="21"/>
+        </w:rPr>
+        <w:t>input</w:t>
+      </w:r>
+    </w:p>
+    <w:p>
+      <w:pPr>
+        <w:pStyle w:val="PreformattedText"/>
+        <w:shd w:val="clear" w:fill="293134"/>
+        <w:rPr>
+          <w:color w:val="E0E2E4"/>
+        </w:rPr>
+      </w:pPr>
+      <w:r>
+        <w:rPr>
+          <w:color w:val="E0E2E4"/>
+        </w:rPr>
+        <w:t xml:space="preserve">    </w:t>
+      </w:r>
+      <w:r>
+        <w:rPr>
+          <w:rFonts w:ascii="DejaVu Sans Mono" w:hAnsi="DejaVu Sans Mono"/>
+          <w:color w:val="E8E2B7"/>
+          <w:sz w:val="21"/>
+        </w:rPr>
+        <w:t>.</w:t>
+      </w:r>
+      <w:r>
+        <w:rPr>
+          <w:rFonts w:ascii="DejaVu Sans Mono" w:hAnsi="DejaVu Sans Mono"/>
+          <w:color w:val="678CB1"/>
+          <w:sz w:val="21"/>
+        </w:rPr>
+        <w:t>map</w:t>
+      </w:r>
+      <w:r>
+        <w:rPr>
+          <w:rFonts w:ascii="DejaVu Sans Mono" w:hAnsi="DejaVu Sans Mono"/>
+          <w:color w:val="E8E2B7"/>
+          <w:sz w:val="21"/>
+        </w:rPr>
+        <w:t>(</w:t>
+      </w:r>
+      <w:r>
+        <w:rPr>
+          <w:rFonts w:ascii="DejaVu Sans Mono" w:hAnsi="DejaVu Sans Mono"/>
+          <w:color w:val="E0E2E4"/>
+          <w:sz w:val="21"/>
+        </w:rPr>
+        <w:t>s =&gt; Log</w:t>
+      </w:r>
+      <w:r>
+        <w:rPr>
+          <w:rFonts w:ascii="DejaVu Sans Mono" w:hAnsi="DejaVu Sans Mono"/>
+          <w:color w:val="E8E2B7"/>
+          <w:sz w:val="21"/>
+        </w:rPr>
+        <w:t>(</w:t>
+      </w:r>
+      <w:r>
+        <w:rPr>
+          <w:rFonts w:ascii="DejaVu Sans Mono" w:hAnsi="DejaVu Sans Mono"/>
+          <w:color w:val="E0E2E4"/>
+          <w:sz w:val="21"/>
+        </w:rPr>
+        <w:t>s</w:t>
+      </w:r>
+      <w:r>
+        <w:rPr>
+          <w:rFonts w:ascii="DejaVu Sans Mono" w:hAnsi="DejaVu Sans Mono"/>
+          <w:color w:val="E8E2B7"/>
+          <w:sz w:val="21"/>
+        </w:rPr>
+        <w:t>))</w:t>
+      </w:r>
+    </w:p>
+    <w:p>
+      <w:pPr>
+        <w:pStyle w:val="PreformattedText"/>
+        <w:shd w:val="clear" w:fill="293134"/>
+        <w:rPr>
+          <w:color w:val="E0E2E4"/>
+        </w:rPr>
+      </w:pPr>
+      <w:r>
+        <w:rPr>
+          <w:color w:val="E8E2B7"/>
+        </w:rPr>
+        <w:t xml:space="preserve">    </w:t>
+      </w:r>
+      <w:r>
+        <w:rPr>
+          <w:rFonts w:ascii="DejaVu Sans Mono" w:hAnsi="DejaVu Sans Mono"/>
+          <w:color w:val="E8E2B7"/>
+          <w:sz w:val="21"/>
+        </w:rPr>
+        <w:t>.</w:t>
+      </w:r>
+      <w:r>
+        <w:rPr>
+          <w:rFonts w:ascii="DejaVu Sans Mono" w:hAnsi="DejaVu Sans Mono"/>
+          <w:color w:val="678CB1"/>
+          <w:sz w:val="21"/>
+        </w:rPr>
+        <w:t>filter</w:t>
+      </w:r>
+      <w:r>
+        <w:rPr>
+          <w:rFonts w:ascii="DejaVu Sans Mono" w:hAnsi="DejaVu Sans Mono"/>
+          <w:color w:val="E8E2B7"/>
+          <w:sz w:val="21"/>
+        </w:rPr>
+        <w:t>(</w:t>
+      </w:r>
+      <w:r>
+        <w:rPr>
+          <w:rFonts w:ascii="DejaVu Sans Mono" w:hAnsi="DejaVu Sans Mono"/>
+          <w:color w:val="E0E2E4"/>
+          <w:sz w:val="21"/>
+        </w:rPr>
+        <w:t xml:space="preserve">l =&gt; l != </w:t>
+      </w:r>
+      <w:r>
+        <w:rPr>
+          <w:rFonts w:ascii="DejaVu Sans Mono" w:hAnsi="DejaVu Sans Mono"/>
+          <w:color w:val="93C763"/>
+          <w:sz w:val="21"/>
+        </w:rPr>
+        <w:t>null</w:t>
+      </w:r>
+      <w:r>
+        <w:rPr>
+          <w:rFonts w:ascii="DejaVu Sans Mono" w:hAnsi="DejaVu Sans Mono"/>
+          <w:color w:val="E8E2B7"/>
+          <w:sz w:val="21"/>
+        </w:rPr>
+        <w:t>)</w:t>
+      </w:r>
+    </w:p>
+    <w:p>
+      <w:pPr>
+        <w:pStyle w:val="PreformattedText"/>
+        <w:shd w:val="clear" w:fill="293134"/>
+        <w:rPr>
+          <w:color w:val="E0E2E4"/>
+        </w:rPr>
+      </w:pPr>
+      <w:r>
+        <w:rPr>
+          <w:color w:val="E8E2B7"/>
+        </w:rPr>
+        <w:t xml:space="preserve">    </w:t>
+      </w:r>
+      <w:r>
+        <w:rPr>
+          <w:rFonts w:ascii="DejaVu Sans Mono" w:hAnsi="DejaVu Sans Mono"/>
+          <w:color w:val="E8E2B7"/>
+          <w:sz w:val="21"/>
+        </w:rPr>
+        <w:t>.</w:t>
+      </w:r>
+      <w:r>
+        <w:rPr>
+          <w:rFonts w:ascii="DejaVu Sans Mono" w:hAnsi="DejaVu Sans Mono"/>
+          <w:color w:val="678CB1"/>
+          <w:sz w:val="21"/>
+        </w:rPr>
+        <w:t>map</w:t>
+      </w:r>
+      <w:r>
+        <w:rPr>
+          <w:rFonts w:ascii="DejaVu Sans Mono" w:hAnsi="DejaVu Sans Mono"/>
+          <w:color w:val="E8E2B7"/>
+          <w:sz w:val="21"/>
+        </w:rPr>
+        <w:t>(</w:t>
+      </w:r>
+      <w:r>
+        <w:rPr>
+          <w:rFonts w:ascii="DejaVu Sans Mono" w:hAnsi="DejaVu Sans Mono"/>
+          <w:color w:val="E0E2E4"/>
+          <w:sz w:val="21"/>
+        </w:rPr>
+        <w:t xml:space="preserve">log =&gt; </w:t>
+      </w:r>
+      <w:r>
+        <w:rPr>
+          <w:rFonts w:ascii="DejaVu Sans Mono" w:hAnsi="DejaVu Sans Mono"/>
+          <w:color w:val="E8E2B7"/>
+          <w:sz w:val="21"/>
+        </w:rPr>
+        <w:t>(</w:t>
+      </w:r>
+      <w:r>
+        <w:rPr>
+          <w:rFonts w:ascii="DejaVu Sans Mono" w:hAnsi="DejaVu Sans Mono"/>
+          <w:color w:val="E0E2E4"/>
+          <w:sz w:val="21"/>
+        </w:rPr>
+        <w:t>log</w:t>
+      </w:r>
+      <w:r>
+        <w:rPr>
+          <w:rFonts w:ascii="DejaVu Sans Mono" w:hAnsi="DejaVu Sans Mono"/>
+          <w:color w:val="E8E2B7"/>
+          <w:sz w:val="21"/>
+        </w:rPr>
+        <w:t>.</w:t>
+      </w:r>
+      <w:r>
+        <w:rPr>
+          <w:rFonts w:ascii="DejaVu Sans Mono" w:hAnsi="DejaVu Sans Mono"/>
+          <w:color w:val="E0E2E4"/>
+          <w:sz w:val="21"/>
+        </w:rPr>
+        <w:t>status</w:t>
+      </w:r>
+      <w:r>
+        <w:rPr>
+          <w:rFonts w:ascii="DejaVu Sans Mono" w:hAnsi="DejaVu Sans Mono"/>
+          <w:color w:val="E8E2B7"/>
+          <w:sz w:val="21"/>
+        </w:rPr>
+        <w:t xml:space="preserve">, </w:t>
+      </w:r>
+      <w:r>
+        <w:rPr>
+          <w:rFonts w:ascii="DejaVu Sans Mono" w:hAnsi="DejaVu Sans Mono"/>
+          <w:color w:val="FFCD22"/>
+          <w:sz w:val="21"/>
+        </w:rPr>
+        <w:t>1</w:t>
+      </w:r>
+      <w:r>
+        <w:rPr>
+          <w:rFonts w:ascii="DejaVu Sans Mono" w:hAnsi="DejaVu Sans Mono"/>
+          <w:color w:val="E8E2B7"/>
+          <w:sz w:val="21"/>
+        </w:rPr>
+        <w:t>))</w:t>
+      </w:r>
+    </w:p>
+    <w:p>
+      <w:pPr>
+        <w:pStyle w:val="PreformattedText"/>
+        <w:shd w:val="clear" w:fill="293134"/>
+        <w:rPr>
+          <w:color w:val="E0E2E4"/>
+        </w:rPr>
+      </w:pPr>
+      <w:r>
+        <w:rPr>
+          <w:color w:val="E8E2B7"/>
+        </w:rPr>
+        <w:t xml:space="preserve">    </w:t>
+      </w:r>
+      <w:r>
+        <w:rPr>
+          <w:rFonts w:ascii="DejaVu Sans Mono" w:hAnsi="DejaVu Sans Mono"/>
+          <w:color w:val="E8E2B7"/>
+          <w:sz w:val="21"/>
+        </w:rPr>
+        <w:t>.</w:t>
+      </w:r>
+      <w:r>
+        <w:rPr>
+          <w:rFonts w:ascii="DejaVu Sans Mono" w:hAnsi="DejaVu Sans Mono"/>
+          <w:color w:val="678CB1"/>
+          <w:sz w:val="21"/>
+        </w:rPr>
+        <w:t>reduceByKey</w:t>
+      </w:r>
+      <w:r>
+        <w:rPr>
+          <w:rFonts w:ascii="DejaVu Sans Mono" w:hAnsi="DejaVu Sans Mono"/>
+          <w:color w:val="E8E2B7"/>
+          <w:sz w:val="21"/>
+        </w:rPr>
+        <w:t>(</w:t>
+      </w:r>
+      <w:r>
+        <w:rPr>
+          <w:rFonts w:ascii="DejaVu Sans Mono" w:hAnsi="DejaVu Sans Mono"/>
+          <w:color w:val="E0E2E4"/>
+          <w:sz w:val="21"/>
+        </w:rPr>
+        <w:t>_+_</w:t>
+      </w:r>
+      <w:r>
+        <w:rPr>
+          <w:rFonts w:ascii="DejaVu Sans Mono" w:hAnsi="DejaVu Sans Mono"/>
+          <w:color w:val="E8E2B7"/>
+          <w:sz w:val="21"/>
+        </w:rPr>
+        <w:t>)</w:t>
+      </w:r>
+    </w:p>
+    <w:p>
+      <w:pPr>
+        <w:pStyle w:val="PreformattedText"/>
+        <w:shd w:val="clear" w:fill="293134"/>
+        <w:rPr>
+          <w:color w:val="E0E2E4"/>
+        </w:rPr>
+      </w:pPr>
+      <w:r>
+        <w:rPr>
+          <w:color w:val="E8E2B7"/>
+        </w:rPr>
+        <w:t xml:space="preserve">    </w:t>
+      </w:r>
+      <w:r>
+        <w:rPr>
+          <w:rFonts w:ascii="DejaVu Sans Mono" w:hAnsi="DejaVu Sans Mono"/>
+          <w:color w:val="E8E2B7"/>
+          <w:sz w:val="21"/>
+        </w:rPr>
+        <w:t>.</w:t>
+      </w:r>
+      <w:r>
+        <w:rPr>
+          <w:rFonts w:ascii="DejaVu Sans Mono" w:hAnsi="DejaVu Sans Mono"/>
+          <w:color w:val="678CB1"/>
+          <w:sz w:val="21"/>
+        </w:rPr>
+        <w:t>map</w:t>
+      </w:r>
+      <w:r>
+        <w:rPr>
+          <w:rFonts w:ascii="DejaVu Sans Mono" w:hAnsi="DejaVu Sans Mono"/>
+          <w:color w:val="E8E2B7"/>
+          <w:sz w:val="21"/>
+        </w:rPr>
+        <w:t xml:space="preserve">{ </w:t>
+      </w:r>
+      <w:r>
+        <w:rPr>
+          <w:rFonts w:ascii="DejaVu Sans Mono" w:hAnsi="DejaVu Sans Mono"/>
+          <w:color w:val="93C763"/>
+          <w:sz w:val="21"/>
+        </w:rPr>
+        <w:t xml:space="preserve">case </w:t>
+      </w:r>
+      <w:r>
+        <w:rPr>
+          <w:rFonts w:ascii="DejaVu Sans Mono" w:hAnsi="DejaVu Sans Mono"/>
+          <w:color w:val="E8E2B7"/>
+          <w:sz w:val="21"/>
+        </w:rPr>
+        <w:t>(</w:t>
+      </w:r>
+      <w:r>
+        <w:rPr>
+          <w:rFonts w:ascii="DejaVu Sans Mono" w:hAnsi="DejaVu Sans Mono"/>
+          <w:color w:val="E0E2E4"/>
+          <w:sz w:val="21"/>
+        </w:rPr>
+        <w:t>k</w:t>
+      </w:r>
+      <w:r>
+        <w:rPr>
+          <w:rFonts w:ascii="DejaVu Sans Mono" w:hAnsi="DejaVu Sans Mono"/>
+          <w:color w:val="E8E2B7"/>
+          <w:sz w:val="21"/>
+        </w:rPr>
+        <w:t>,</w:t>
+      </w:r>
+      <w:r>
+        <w:rPr>
+          <w:rFonts w:ascii="DejaVu Sans Mono" w:hAnsi="DejaVu Sans Mono"/>
+          <w:color w:val="E0E2E4"/>
+          <w:sz w:val="21"/>
+        </w:rPr>
+        <w:t>v</w:t>
+      </w:r>
+      <w:r>
+        <w:rPr>
+          <w:rFonts w:ascii="DejaVu Sans Mono" w:hAnsi="DejaVu Sans Mono"/>
+          <w:color w:val="E8E2B7"/>
+          <w:sz w:val="21"/>
+        </w:rPr>
+        <w:t xml:space="preserve">) </w:t>
+      </w:r>
+      <w:r>
+        <w:rPr>
+          <w:rFonts w:ascii="DejaVu Sans Mono" w:hAnsi="DejaVu Sans Mono"/>
+          <w:color w:val="E0E2E4"/>
+          <w:sz w:val="21"/>
+        </w:rPr>
+        <w:t xml:space="preserve">=&gt; </w:t>
+      </w:r>
+      <w:r>
+        <w:rPr>
+          <w:rFonts w:ascii="DejaVu Sans Mono" w:hAnsi="DejaVu Sans Mono"/>
+          <w:color w:val="E8E2B7"/>
+          <w:sz w:val="21"/>
+        </w:rPr>
+        <w:t>(</w:t>
+      </w:r>
+      <w:r>
+        <w:rPr>
+          <w:rFonts w:ascii="DejaVu Sans Mono" w:hAnsi="DejaVu Sans Mono"/>
+          <w:color w:val="E0E2E4"/>
+          <w:sz w:val="21"/>
+        </w:rPr>
+        <w:t>v</w:t>
+      </w:r>
+      <w:r>
+        <w:rPr>
+          <w:rFonts w:ascii="DejaVu Sans Mono" w:hAnsi="DejaVu Sans Mono"/>
+          <w:color w:val="E8E2B7"/>
+          <w:sz w:val="21"/>
+        </w:rPr>
+        <w:t>,</w:t>
+      </w:r>
+      <w:r>
+        <w:rPr>
+          <w:rFonts w:ascii="DejaVu Sans Mono" w:hAnsi="DejaVu Sans Mono"/>
+          <w:color w:val="E0E2E4"/>
+          <w:sz w:val="21"/>
+        </w:rPr>
+        <w:t>k</w:t>
+      </w:r>
+      <w:r>
+        <w:rPr>
+          <w:rFonts w:ascii="DejaVu Sans Mono" w:hAnsi="DejaVu Sans Mono"/>
+          <w:color w:val="E8E2B7"/>
+          <w:sz w:val="21"/>
+        </w:rPr>
+        <w:t>)}</w:t>
+      </w:r>
+    </w:p>
+    <w:p>
+      <w:pPr>
+        <w:pStyle w:val="PreformattedText"/>
+        <w:shd w:val="clear" w:fill="293134"/>
+        <w:rPr>
+          <w:color w:val="E0E2E4"/>
+        </w:rPr>
+      </w:pPr>
+      <w:r>
+        <w:rPr>
+          <w:color w:val="E8E2B7"/>
+        </w:rPr>
+        <w:t xml:space="preserve">    </w:t>
+      </w:r>
+      <w:r>
+        <w:rPr>
+          <w:rFonts w:ascii="DejaVu Sans Mono" w:hAnsi="DejaVu Sans Mono"/>
+          <w:color w:val="E8E2B7"/>
+          <w:sz w:val="21"/>
+        </w:rPr>
+        <w:t>.</w:t>
+      </w:r>
+      <w:r>
+        <w:rPr>
+          <w:rFonts w:ascii="DejaVu Sans Mono" w:hAnsi="DejaVu Sans Mono"/>
+          <w:color w:val="678CB1"/>
+          <w:sz w:val="21"/>
+        </w:rPr>
+        <w:t>sortByKey</w:t>
+      </w:r>
+      <w:r>
+        <w:rPr>
+          <w:rFonts w:ascii="DejaVu Sans Mono" w:hAnsi="DejaVu Sans Mono"/>
+          <w:color w:val="E8E2B7"/>
+          <w:sz w:val="21"/>
+        </w:rPr>
+        <w:t>(</w:t>
+      </w:r>
+      <w:r>
+        <w:rPr>
+          <w:rFonts w:ascii="DejaVu Sans Mono" w:hAnsi="DejaVu Sans Mono"/>
+          <w:color w:val="E0E2E4"/>
+          <w:sz w:val="21"/>
+        </w:rPr>
+        <w:t xml:space="preserve">ascending </w:t>
+      </w:r>
+      <w:r>
+        <w:rPr>
+          <w:rFonts w:ascii="DejaVu Sans Mono" w:hAnsi="DejaVu Sans Mono"/>
+          <w:color w:val="E8E2B7"/>
+          <w:sz w:val="21"/>
+        </w:rPr>
+        <w:t xml:space="preserve">= </w:t>
+      </w:r>
+      <w:r>
+        <w:rPr>
+          <w:rFonts w:ascii="DejaVu Sans Mono" w:hAnsi="DejaVu Sans Mono"/>
+          <w:color w:val="93C763"/>
+          <w:sz w:val="21"/>
+        </w:rPr>
+        <w:t>false</w:t>
+      </w:r>
+      <w:r>
+        <w:rPr>
+          <w:rFonts w:ascii="DejaVu Sans Mono" w:hAnsi="DejaVu Sans Mono"/>
+          <w:color w:val="E8E2B7"/>
+          <w:sz w:val="21"/>
+        </w:rPr>
+        <w:t>)</w:t>
+      </w:r>
+    </w:p>
+    <w:p>
+      <w:pPr>
+        <w:pStyle w:val="PreformattedText"/>
+        <w:shd w:val="clear" w:fill="293134"/>
+        <w:rPr>
+          <w:color w:val="E0E2E4"/>
+        </w:rPr>
+      </w:pPr>
+      <w:r>
+        <w:rPr>
+          <w:color w:val="E8E2B7"/>
+        </w:rPr>
+        <w:t xml:space="preserve">    </w:t>
+      </w:r>
+      <w:r>
+        <w:rPr>
+          <w:rFonts w:ascii="DejaVu Sans Mono" w:hAnsi="DejaVu Sans Mono"/>
+          <w:color w:val="E8E2B7"/>
+          <w:sz w:val="21"/>
+        </w:rPr>
+        <w:t>.</w:t>
+      </w:r>
+      <w:r>
+        <w:rPr>
+          <w:rFonts w:ascii="DejaVu Sans Mono" w:hAnsi="DejaVu Sans Mono"/>
+          <w:color w:val="678CB1"/>
+          <w:sz w:val="21"/>
+        </w:rPr>
+        <w:t>map</w:t>
+      </w:r>
+      <w:r>
+        <w:rPr>
+          <w:rFonts w:ascii="DejaVu Sans Mono" w:hAnsi="DejaVu Sans Mono"/>
+          <w:color w:val="E8E2B7"/>
+          <w:sz w:val="21"/>
+        </w:rPr>
+        <w:t xml:space="preserve">{ </w:t>
+      </w:r>
+      <w:r>
+        <w:rPr>
+          <w:rFonts w:ascii="DejaVu Sans Mono" w:hAnsi="DejaVu Sans Mono"/>
+          <w:color w:val="93C763"/>
+          <w:sz w:val="21"/>
+        </w:rPr>
+        <w:t xml:space="preserve">case </w:t>
+      </w:r>
+      <w:r>
+        <w:rPr>
+          <w:rFonts w:ascii="DejaVu Sans Mono" w:hAnsi="DejaVu Sans Mono"/>
+          <w:color w:val="E8E2B7"/>
+          <w:sz w:val="21"/>
+        </w:rPr>
+        <w:t>(</w:t>
+      </w:r>
+      <w:r>
+        <w:rPr>
+          <w:rFonts w:ascii="DejaVu Sans Mono" w:hAnsi="DejaVu Sans Mono"/>
+          <w:color w:val="E0E2E4"/>
+          <w:sz w:val="21"/>
+        </w:rPr>
+        <w:t>v</w:t>
+      </w:r>
+      <w:r>
+        <w:rPr>
+          <w:rFonts w:ascii="DejaVu Sans Mono" w:hAnsi="DejaVu Sans Mono"/>
+          <w:color w:val="E8E2B7"/>
+          <w:sz w:val="21"/>
+        </w:rPr>
+        <w:t>,</w:t>
+      </w:r>
+      <w:r>
+        <w:rPr>
+          <w:rFonts w:ascii="DejaVu Sans Mono" w:hAnsi="DejaVu Sans Mono"/>
+          <w:color w:val="E0E2E4"/>
+          <w:sz w:val="21"/>
+        </w:rPr>
+        <w:t>k</w:t>
+      </w:r>
+      <w:r>
+        <w:rPr>
+          <w:rFonts w:ascii="DejaVu Sans Mono" w:hAnsi="DejaVu Sans Mono"/>
+          <w:color w:val="E8E2B7"/>
+          <w:sz w:val="21"/>
+        </w:rPr>
+        <w:t xml:space="preserve">) </w:t>
+      </w:r>
+      <w:r>
+        <w:rPr>
+          <w:rFonts w:ascii="DejaVu Sans Mono" w:hAnsi="DejaVu Sans Mono"/>
+          <w:color w:val="E0E2E4"/>
+          <w:sz w:val="21"/>
+        </w:rPr>
+        <w:t xml:space="preserve">=&gt; k </w:t>
+      </w:r>
+      <w:r>
+        <w:rPr>
+          <w:rFonts w:ascii="DejaVu Sans Mono" w:hAnsi="DejaVu Sans Mono"/>
+          <w:color w:val="678CB1"/>
+          <w:sz w:val="21"/>
+        </w:rPr>
+        <w:t xml:space="preserve">+ </w:t>
+      </w:r>
+      <w:r>
+        <w:rPr>
+          <w:rFonts w:ascii="DejaVu Sans Mono" w:hAnsi="DejaVu Sans Mono"/>
+          <w:color w:val="EC7600"/>
+          <w:sz w:val="21"/>
+        </w:rPr>
+        <w:t xml:space="preserve">"," </w:t>
+      </w:r>
+      <w:r>
+        <w:rPr>
+          <w:rFonts w:ascii="DejaVu Sans Mono" w:hAnsi="DejaVu Sans Mono"/>
+          <w:color w:val="E0E2E4"/>
+          <w:sz w:val="21"/>
+        </w:rPr>
+        <w:t>+ v</w:t>
+      </w:r>
+      <w:r>
+        <w:rPr>
+          <w:rFonts w:ascii="DejaVu Sans Mono" w:hAnsi="DejaVu Sans Mono"/>
+          <w:color w:val="E8E2B7"/>
+          <w:sz w:val="21"/>
+        </w:rPr>
+        <w:t>}</w:t>
+      </w:r>
+    </w:p>
+    <w:p>
+      <w:pPr>
+        <w:pStyle w:val="PreformattedText"/>
+        <w:shd w:val="clear" w:fill="293134"/>
+        <w:rPr>
+          <w:color w:val="E0E2E4"/>
+        </w:rPr>
+      </w:pPr>
+      <w:r>
+        <w:rPr>
+          <w:color w:val="E8E2B7"/>
+        </w:rPr>
+        <w:t xml:space="preserve">  </w:t>
+      </w:r>
+      <w:r>
+        <w:rPr>
+          <w:rFonts w:ascii="DejaVu Sans Mono" w:hAnsi="DejaVu Sans Mono"/>
+          <w:color w:val="93C763"/>
+          <w:sz w:val="21"/>
+        </w:rPr>
+        <w:t xml:space="preserve">val </w:t>
+      </w:r>
+      <w:r>
+        <w:rPr>
+          <w:rFonts w:ascii="DejaVu Sans Mono" w:hAnsi="DejaVu Sans Mono"/>
+          <w:color w:val="E0E2E4"/>
+          <w:sz w:val="21"/>
+        </w:rPr>
+        <w:t xml:space="preserve">header </w:t>
+      </w:r>
+      <w:r>
+        <w:rPr>
+          <w:rFonts w:ascii="DejaVu Sans Mono" w:hAnsi="DejaVu Sans Mono"/>
+          <w:color w:val="E8E2B7"/>
+          <w:sz w:val="21"/>
+        </w:rPr>
+        <w:t xml:space="preserve">= </w:t>
+      </w:r>
+      <w:r>
+        <w:rPr>
+          <w:rFonts w:ascii="DejaVu Sans Mono" w:hAnsi="DejaVu Sans Mono"/>
+          <w:color w:val="E0E2E4"/>
+          <w:sz w:val="21"/>
+        </w:rPr>
+        <w:t>sc</w:t>
+      </w:r>
+      <w:r>
+        <w:rPr>
+          <w:rFonts w:ascii="DejaVu Sans Mono" w:hAnsi="DejaVu Sans Mono"/>
+          <w:color w:val="E8E2B7"/>
+          <w:sz w:val="21"/>
+        </w:rPr>
+        <w:t>.</w:t>
+      </w:r>
+      <w:r>
+        <w:rPr>
+          <w:rFonts w:ascii="DejaVu Sans Mono" w:hAnsi="DejaVu Sans Mono"/>
+          <w:color w:val="678CB1"/>
+          <w:sz w:val="21"/>
+        </w:rPr>
+        <w:t>parallelize</w:t>
+      </w:r>
+      <w:r>
+        <w:rPr>
+          <w:rFonts w:ascii="DejaVu Sans Mono" w:hAnsi="DejaVu Sans Mono"/>
+          <w:color w:val="E8E2B7"/>
+          <w:sz w:val="21"/>
+        </w:rPr>
+        <w:t>(</w:t>
+      </w:r>
+      <w:r>
+        <w:rPr>
+          <w:rFonts w:ascii="DejaVu Sans Mono" w:hAnsi="DejaVu Sans Mono"/>
+          <w:color w:val="E0E2E4"/>
+          <w:sz w:val="21"/>
+        </w:rPr>
+        <w:t>Array</w:t>
+      </w:r>
+      <w:r>
+        <w:rPr>
+          <w:rFonts w:ascii="DejaVu Sans Mono" w:hAnsi="DejaVu Sans Mono"/>
+          <w:color w:val="E8E2B7"/>
+          <w:sz w:val="21"/>
+        </w:rPr>
+        <w:t>(</w:t>
+      </w:r>
+      <w:r>
+        <w:rPr>
+          <w:rFonts w:ascii="DejaVu Sans Mono" w:hAnsi="DejaVu Sans Mono"/>
+          <w:color w:val="EC7600"/>
+          <w:sz w:val="21"/>
+        </w:rPr>
+        <w:t>"httpStatus,count"</w:t>
+      </w:r>
+      <w:r>
+        <w:rPr>
+          <w:rFonts w:ascii="DejaVu Sans Mono" w:hAnsi="DejaVu Sans Mono"/>
+          <w:color w:val="E8E2B7"/>
+          <w:sz w:val="21"/>
+        </w:rPr>
+        <w:t>))</w:t>
+      </w:r>
+    </w:p>
+    <w:p>
+      <w:pPr>
+        <w:pStyle w:val="PreformattedText"/>
+        <w:shd w:val="clear" w:fill="293134"/>
+        <w:rPr>
+          <w:color w:val="E0E2E4"/>
+        </w:rPr>
+      </w:pPr>
+      <w:r>
+        <w:rPr>
+          <w:color w:val="E8E2B7"/>
+        </w:rPr>
+        <w:t xml:space="preserve">  </w:t>
+      </w:r>
+      <w:r>
+        <w:rPr>
+          <w:rFonts w:ascii="DejaVu Sans Mono" w:hAnsi="DejaVu Sans Mono"/>
+          <w:color w:val="93C763"/>
+          <w:sz w:val="21"/>
+        </w:rPr>
+        <w:t xml:space="preserve">val </w:t>
+      </w:r>
+      <w:r>
+        <w:rPr>
+          <w:rFonts w:ascii="DejaVu Sans Mono" w:hAnsi="DejaVu Sans Mono"/>
+          <w:color w:val="E0E2E4"/>
+          <w:sz w:val="21"/>
+        </w:rPr>
+        <w:t xml:space="preserve">finalOutput </w:t>
+      </w:r>
+      <w:r>
+        <w:rPr>
+          <w:rFonts w:ascii="DejaVu Sans Mono" w:hAnsi="DejaVu Sans Mono"/>
+          <w:color w:val="E8E2B7"/>
+          <w:sz w:val="21"/>
+        </w:rPr>
+        <w:t xml:space="preserve">= </w:t>
+      </w:r>
+      <w:r>
+        <w:rPr>
+          <w:rFonts w:ascii="DejaVu Sans Mono" w:hAnsi="DejaVu Sans Mono"/>
+          <w:color w:val="E0E2E4"/>
+          <w:sz w:val="21"/>
+        </w:rPr>
+        <w:t>header</w:t>
+      </w:r>
+      <w:r>
+        <w:rPr>
+          <w:rFonts w:ascii="DejaVu Sans Mono" w:hAnsi="DejaVu Sans Mono"/>
+          <w:color w:val="E8E2B7"/>
+          <w:sz w:val="21"/>
+        </w:rPr>
+        <w:t>.</w:t>
+      </w:r>
+      <w:r>
+        <w:rPr>
+          <w:rFonts w:ascii="DejaVu Sans Mono" w:hAnsi="DejaVu Sans Mono"/>
+          <w:color w:val="678CB1"/>
+          <w:sz w:val="21"/>
+        </w:rPr>
+        <w:t>union</w:t>
+      </w:r>
+      <w:r>
+        <w:rPr>
+          <w:rFonts w:ascii="DejaVu Sans Mono" w:hAnsi="DejaVu Sans Mono"/>
+          <w:color w:val="E8E2B7"/>
+          <w:sz w:val="21"/>
+        </w:rPr>
+        <w:t>(</w:t>
+      </w:r>
+      <w:r>
+        <w:rPr>
+          <w:rFonts w:ascii="DejaVu Sans Mono" w:hAnsi="DejaVu Sans Mono"/>
+          <w:color w:val="E0E2E4"/>
+          <w:sz w:val="21"/>
+        </w:rPr>
+        <w:t>output</w:t>
+      </w:r>
+      <w:r>
+        <w:rPr>
+          <w:rFonts w:ascii="DejaVu Sans Mono" w:hAnsi="DejaVu Sans Mono"/>
+          <w:color w:val="E8E2B7"/>
+          <w:sz w:val="21"/>
+        </w:rPr>
+        <w:t>)</w:t>
+      </w:r>
+    </w:p>
+    <w:p>
+      <w:pPr>
+        <w:pStyle w:val="PreformattedText"/>
+        <w:shd w:val="clear" w:fill="293134"/>
+        <w:rPr>
+          <w:color w:val="E0E2E4"/>
+        </w:rPr>
+      </w:pPr>
+      <w:r>
+        <w:rPr>
+          <w:color w:val="E8E2B7"/>
+        </w:rPr>
+        <w:t xml:space="preserve">  </w:t>
+      </w:r>
+      <w:r>
+        <w:rPr>
+          <w:rFonts w:ascii="DejaVu Sans Mono" w:hAnsi="DejaVu Sans Mono"/>
+          <w:color w:val="7D8C93"/>
+          <w:sz w:val="21"/>
+        </w:rPr>
+        <w:t>//Coalesce is used to group together the output from different partition in to one</w:t>
+      </w:r>
+    </w:p>
+    <w:p>
+      <w:pPr>
+        <w:pStyle w:val="PreformattedText"/>
+        <w:shd w:val="clear" w:fill="293134"/>
+        <w:rPr>
+          <w:color w:val="E0E2E4"/>
+        </w:rPr>
+      </w:pPr>
+      <w:r>
+        <w:rPr>
+          <w:color w:val="7D8C93"/>
+        </w:rPr>
+        <w:t xml:space="preserve">  </w:t>
+      </w:r>
+      <w:r>
+        <w:rPr>
+          <w:rFonts w:ascii="DejaVu Sans Mono" w:hAnsi="DejaVu Sans Mono"/>
+          <w:color w:val="E0E2E4"/>
+          <w:sz w:val="21"/>
+        </w:rPr>
+        <w:t>finalOutput</w:t>
+      </w:r>
+      <w:r>
+        <w:rPr>
+          <w:rFonts w:ascii="DejaVu Sans Mono" w:hAnsi="DejaVu Sans Mono"/>
+          <w:color w:val="E8E2B7"/>
+          <w:sz w:val="21"/>
+        </w:rPr>
+        <w:t>.</w:t>
+      </w:r>
+      <w:r>
+        <w:rPr>
+          <w:rFonts w:ascii="DejaVu Sans Mono" w:hAnsi="DejaVu Sans Mono"/>
+          <w:color w:val="678CB1"/>
+          <w:sz w:val="21"/>
+        </w:rPr>
+        <w:t>coalesce</w:t>
+      </w:r>
+      <w:r>
+        <w:rPr>
+          <w:rFonts w:ascii="DejaVu Sans Mono" w:hAnsi="DejaVu Sans Mono"/>
+          <w:color w:val="E8E2B7"/>
+          <w:sz w:val="21"/>
+        </w:rPr>
+        <w:t>(</w:t>
+      </w:r>
+      <w:r>
+        <w:rPr>
+          <w:rFonts w:ascii="DejaVu Sans Mono" w:hAnsi="DejaVu Sans Mono"/>
+          <w:color w:val="FFCD22"/>
+          <w:sz w:val="21"/>
+        </w:rPr>
+        <w:t>1</w:t>
+      </w:r>
+      <w:r>
+        <w:rPr>
+          <w:rFonts w:ascii="DejaVu Sans Mono" w:hAnsi="DejaVu Sans Mono"/>
+          <w:color w:val="E8E2B7"/>
+          <w:sz w:val="21"/>
+        </w:rPr>
+        <w:t xml:space="preserve">, </w:t>
+      </w:r>
+      <w:r>
+        <w:rPr>
+          <w:rFonts w:ascii="DejaVu Sans Mono" w:hAnsi="DejaVu Sans Mono"/>
+          <w:color w:val="93C763"/>
+          <w:sz w:val="21"/>
+        </w:rPr>
+        <w:t>true</w:t>
+      </w:r>
+      <w:r>
+        <w:rPr>
+          <w:rFonts w:ascii="DejaVu Sans Mono" w:hAnsi="DejaVu Sans Mono"/>
+          <w:color w:val="E8E2B7"/>
+          <w:sz w:val="21"/>
+        </w:rPr>
+        <w:t>).</w:t>
+      </w:r>
+      <w:r>
+        <w:rPr>
+          <w:rFonts w:ascii="DejaVu Sans Mono" w:hAnsi="DejaVu Sans Mono"/>
+          <w:color w:val="678CB1"/>
+          <w:sz w:val="21"/>
+        </w:rPr>
+        <w:t>saveAsTextFile</w:t>
+      </w:r>
+      <w:r>
+        <w:rPr>
+          <w:rFonts w:ascii="DejaVu Sans Mono" w:hAnsi="DejaVu Sans Mono"/>
+          <w:color w:val="E8E2B7"/>
+          <w:sz w:val="21"/>
+        </w:rPr>
+        <w:t>(</w:t>
+      </w:r>
+      <w:r>
+        <w:rPr>
+          <w:rFonts w:ascii="DejaVu Sans Mono" w:hAnsi="DejaVu Sans Mono"/>
+          <w:color w:val="EC7600"/>
+          <w:sz w:val="21"/>
+        </w:rPr>
+        <w:t>"/bigdata/analytics/output/byHttpStatus"</w:t>
+      </w:r>
+      <w:r>
+        <w:rPr>
+          <w:rFonts w:ascii="DejaVu Sans Mono" w:hAnsi="DejaVu Sans Mono"/>
+          <w:color w:val="E8E2B7"/>
+          <w:sz w:val="21"/>
+        </w:rPr>
+        <w:t>)</w:t>
+      </w:r>
+    </w:p>
+    <w:p>
+      <w:pPr>
+        <w:pStyle w:val="PreformattedText"/>
+        <w:shd w:val="clear" w:fill="293134"/>
+        <w:rPr>
+          <w:color w:val="E0E2E4"/>
+        </w:rPr>
+      </w:pPr>
+      <w:r>
+        <w:rPr>
+          <w:color w:val="E8E2B7"/>
+        </w:rPr>
+        <w:t xml:space="preserve">  </w:t>
+      </w:r>
+      <w:r>
+        <w:rPr>
+          <w:rFonts w:ascii="DejaVu Sans Mono" w:hAnsi="DejaVu Sans Mono"/>
+          <w:i/>
+          <w:color w:val="808080"/>
+          <w:sz w:val="21"/>
+        </w:rPr>
+        <w:t>/* finalOutput.repartition(1).saveAsTextFile("/bigdata/analytics/output")*/</w:t>
+      </w:r>
+    </w:p>
+    <w:p>
+      <w:pPr>
+        <w:pStyle w:val="PreformattedText"/>
+        <w:shd w:val="clear" w:fill="293134"/>
+        <w:spacing w:before="0" w:after="283"/>
+        <w:rPr>
+          <w:rFonts w:ascii="DejaVu Sans Mono" w:hAnsi="DejaVu Sans Mono"/>
+          <w:color w:val="E8E2B7"/>
+          <w:sz w:val="21"/>
+        </w:rPr>
+      </w:pPr>
+      <w:r>
+        <w:rPr>
+          <w:rFonts w:ascii="DejaVu Sans Mono" w:hAnsi="DejaVu Sans Mono"/>
+          <w:color w:val="E8E2B7"/>
+          <w:sz w:val="21"/>
+        </w:rPr>
+        <w:t>}</w:t>
+      </w:r>
+    </w:p>
+    <w:p>
+      <w:pPr>
+        <w:pStyle w:val="Normal"/>
+        <w:rPr>
+          <w:b/>
+          <w:b/>
+          <w:bCs/>
+          <w:sz w:val="20"/>
+          <w:u w:val="none"/>
+        </w:rPr>
+      </w:pPr>
+      <w:r>
+        <w:rPr>
+          <w:b/>
+          <w:bCs/>
+          <w:sz w:val="20"/>
+          <w:u w:val="none"/>
+        </w:rPr>
+      </w:r>
+    </w:p>
+    <w:p>
+      <w:pPr>
+        <w:pStyle w:val="Normal"/>
+        <w:rPr>
+          <w:b/>
+          <w:b/>
+          <w:bCs/>
+          <w:sz w:val="20"/>
+          <w:u w:val="none"/>
+        </w:rPr>
+      </w:pPr>
+      <w:r>
+        <w:rPr>
+          <w:b/>
+          <w:bCs/>
+          <w:sz w:val="20"/>
+          <w:u w:val="none"/>
+        </w:rPr>
+        <w:t>View result from hadoop</w:t>
+      </w:r>
+    </w:p>
+    <w:p>
+      <w:pPr>
+        <w:pStyle w:val="Normal"/>
+        <w:rPr>
+          <w:b w:val="false"/>
+          <w:b w:val="false"/>
+          <w:bCs w:val="false"/>
+          <w:sz w:val="20"/>
+          <w:u w:val="none"/>
+        </w:rPr>
+      </w:pPr>
+      <w:r>
+        <w:rPr>
+          <w:b w:val="false"/>
+          <w:bCs w:val="false"/>
+          <w:sz w:val="20"/>
+          <w:u w:val="none"/>
+        </w:rPr>
+        <w:t>hadoop fs -cat /bigdata/analytics/output/byHttpStatus/part-00000</w:t>
+      </w:r>
+    </w:p>
+    <w:p>
+      <w:pPr>
+        <w:pStyle w:val="Normal"/>
+        <w:rPr>
+          <w:b w:val="false"/>
+          <w:b w:val="false"/>
+          <w:bCs w:val="false"/>
+          <w:sz w:val="20"/>
+          <w:u w:val="none"/>
+        </w:rPr>
+      </w:pPr>
+      <w:r>
+        <w:rPr>
+          <w:b w:val="false"/>
+          <w:bCs w:val="false"/>
+          <w:sz w:val="20"/>
+          <w:u w:val="none"/>
+        </w:rPr>
+        <w:t>httpStatus,count</w:t>
+      </w:r>
+    </w:p>
+    <w:p>
+      <w:pPr>
+        <w:pStyle w:val="Normal"/>
+        <w:rPr>
+          <w:b w:val="false"/>
+          <w:b w:val="false"/>
+          <w:bCs w:val="false"/>
+          <w:sz w:val="20"/>
+          <w:u w:val="none"/>
+        </w:rPr>
+      </w:pPr>
+      <w:r>
+        <w:rPr>
+          <w:b w:val="false"/>
+          <w:bCs w:val="false"/>
+          <w:sz w:val="20"/>
+          <w:u w:val="none"/>
+        </w:rPr>
+        <w:t>200,256271</w:t>
+      </w:r>
+    </w:p>
+    <w:p>
+      <w:pPr>
+        <w:pStyle w:val="Normal"/>
+        <w:rPr>
+          <w:b w:val="false"/>
+          <w:b w:val="false"/>
+          <w:bCs w:val="false"/>
+          <w:sz w:val="20"/>
+          <w:u w:val="none"/>
+        </w:rPr>
+      </w:pPr>
+      <w:r>
+        <w:rPr>
+          <w:b w:val="false"/>
+          <w:bCs w:val="false"/>
+          <w:sz w:val="20"/>
+          <w:u w:val="none"/>
+        </w:rPr>
+        <w:t>404,11845</w:t>
+      </w:r>
+    </w:p>
+    <w:p>
+      <w:pPr>
+        <w:pStyle w:val="Normal"/>
+        <w:rPr>
+          <w:b w:val="false"/>
+          <w:b w:val="false"/>
+          <w:bCs w:val="false"/>
+          <w:sz w:val="20"/>
+          <w:u w:val="none"/>
+        </w:rPr>
+      </w:pPr>
+      <w:r>
+        <w:rPr>
+          <w:b w:val="false"/>
+          <w:bCs w:val="false"/>
+          <w:sz w:val="20"/>
+          <w:u w:val="none"/>
+        </w:rPr>
+        <w:t>304,1479</w:t>
+      </w:r>
+    </w:p>
+    <w:p>
+      <w:pPr>
+        <w:pStyle w:val="Normal"/>
+        <w:rPr>
+          <w:b w:val="false"/>
+          <w:b w:val="false"/>
+          <w:bCs w:val="false"/>
+          <w:sz w:val="20"/>
+          <w:u w:val="none"/>
+        </w:rPr>
+      </w:pPr>
+      <w:r>
+        <w:rPr>
+          <w:b w:val="false"/>
+          <w:bCs w:val="false"/>
+          <w:sz w:val="20"/>
+          <w:u w:val="none"/>
+        </w:rPr>
+        <w:t>206,1147</w:t>
+      </w:r>
+    </w:p>
+    <w:p>
+      <w:pPr>
+        <w:pStyle w:val="Normal"/>
+        <w:rPr>
+          <w:b w:val="false"/>
+          <w:b w:val="false"/>
+          <w:bCs w:val="false"/>
+          <w:sz w:val="20"/>
+          <w:u w:val="none"/>
+        </w:rPr>
+      </w:pPr>
+      <w:r>
+        <w:rPr>
+          <w:b w:val="false"/>
+          <w:bCs w:val="false"/>
+          <w:sz w:val="20"/>
+          <w:u w:val="none"/>
+        </w:rPr>
+        <w:t>500,108</w:t>
+      </w:r>
+    </w:p>
+    <w:p>
+      <w:pPr>
+        <w:pStyle w:val="Normal"/>
+        <w:rPr>
+          <w:b w:val="false"/>
+          <w:b w:val="false"/>
+          <w:bCs w:val="false"/>
+          <w:sz w:val="20"/>
+          <w:u w:val="none"/>
+        </w:rPr>
+      </w:pPr>
+      <w:r>
+        <w:rPr>
+          <w:b w:val="false"/>
+          <w:bCs w:val="false"/>
+          <w:sz w:val="20"/>
+          <w:u w:val="none"/>
+        </w:rPr>
+        <w:t>301,101</w:t>
+      </w:r>
+    </w:p>
+    <w:p>
+      <w:pPr>
+        <w:pStyle w:val="Normal"/>
+        <w:rPr>
+          <w:b w:val="false"/>
+          <w:b w:val="false"/>
+          <w:bCs w:val="false"/>
+          <w:sz w:val="20"/>
+          <w:u w:val="none"/>
+        </w:rPr>
+      </w:pPr>
+      <w:r>
+        <w:rPr>
+          <w:b w:val="false"/>
+          <w:bCs w:val="false"/>
+          <w:sz w:val="20"/>
+          <w:u w:val="none"/>
+        </w:rPr>
+        <w:t>405,10</w:t>
+      </w:r>
+    </w:p>
+    <w:p>
+      <w:pPr>
+        <w:pStyle w:val="Normal"/>
+        <w:rPr>
+          <w:b w:val="false"/>
+          <w:b w:val="false"/>
+          <w:bCs w:val="false"/>
+          <w:sz w:val="20"/>
+          <w:u w:val="none"/>
+        </w:rPr>
+      </w:pPr>
+      <w:r>
+        <w:rPr>
+          <w:b w:val="false"/>
+          <w:bCs w:val="false"/>
+          <w:sz w:val="20"/>
+          <w:u w:val="none"/>
+        </w:rPr>
+        <w:t>303,6</w:t>
+      </w:r>
+    </w:p>
+    <w:p>
+      <w:pPr>
+        <w:pStyle w:val="Normal"/>
+        <w:rPr>
+          <w:b w:val="false"/>
+          <w:b w:val="false"/>
+          <w:bCs w:val="false"/>
+          <w:sz w:val="20"/>
+          <w:u w:val="none"/>
+        </w:rPr>
+      </w:pPr>
+      <w:r>
+        <w:rPr>
+          <w:b w:val="false"/>
+          <w:bCs w:val="false"/>
+          <w:sz w:val="20"/>
+          <w:u w:val="none"/>
+        </w:rPr>
+        <w:t>403,5</w:t>
+      </w:r>
+    </w:p>
+    <w:p>
+      <w:pPr>
+        <w:pStyle w:val="Normal"/>
+        <w:rPr>
+          <w:b w:val="false"/>
+          <w:b w:val="false"/>
+          <w:bCs w:val="false"/>
+          <w:sz w:val="20"/>
+          <w:u w:val="none"/>
+        </w:rPr>
+      </w:pPr>
+      <w:r>
+        <w:rPr>
+          <w:b w:val="false"/>
+          <w:bCs w:val="false"/>
+          <w:sz w:val="20"/>
+          <w:u w:val="none"/>
+        </w:rPr>
+        <w:t>412,1</w:t>
+      </w:r>
+    </w:p>
+    <w:p>
+      <w:pPr>
+        <w:pStyle w:val="Normal"/>
+        <w:rPr>
+          <w:b w:val="false"/>
+          <w:b w:val="false"/>
+          <w:bCs w:val="false"/>
+          <w:sz w:val="20"/>
+          <w:u w:val="none"/>
+        </w:rPr>
+      </w:pPr>
+      <w:r>
+        <w:rPr>
+          <w:b w:val="false"/>
+          <w:bCs w:val="false"/>
+          <w:sz w:val="20"/>
+          <w:u w:val="none"/>
+        </w:rPr>
+        <w:t>501,1</w:t>
+      </w:r>
+    </w:p>
+    <w:p>
+      <w:pPr>
+        <w:pStyle w:val="Normal"/>
+        <w:rPr>
+          <w:b w:val="false"/>
+          <w:b w:val="false"/>
+          <w:bCs w:val="false"/>
+          <w:sz w:val="20"/>
+          <w:u w:val="none"/>
+        </w:rPr>
+      </w:pPr>
+      <w:r>
+        <w:rPr>
+          <w:b w:val="false"/>
+          <w:bCs w:val="false"/>
+          <w:sz w:val="20"/>
+          <w:u w:val="none"/>
+        </w:rPr>
+      </w:r>
+    </w:p>
+    <w:p>
+      <w:pPr>
+        <w:pStyle w:val="Normal"/>
+        <w:rPr>
+          <w:b/>
+          <w:b/>
+          <w:bCs/>
+          <w:sz w:val="20"/>
+          <w:u w:val="none"/>
+        </w:rPr>
+      </w:pPr>
+      <w:r>
+        <w:rPr>
+          <w:b/>
+          <w:bCs/>
+          <w:sz w:val="20"/>
+          <w:u w:val="none"/>
+        </w:rPr>
+        <w:t>Visualize using R</w:t>
+      </w:r>
+    </w:p>
+    <w:p>
+      <w:pPr>
+        <w:pStyle w:val="Normal"/>
+        <w:rPr>
+          <w:b w:val="false"/>
+          <w:b w:val="false"/>
+          <w:bCs w:val="false"/>
+          <w:sz w:val="20"/>
+          <w:u w:val="none"/>
+        </w:rPr>
+      </w:pPr>
+      <w:r>
+        <w:rPr>
+          <w:b w:val="false"/>
+          <w:bCs w:val="false"/>
+          <w:sz w:val="20"/>
+          <w:u w:val="none"/>
+        </w:rPr>
+        <w:t xml:space="preserve">  </w:t>
+      </w:r>
+      <w:r>
+        <w:rPr>
+          <w:b w:val="false"/>
+          <w:bCs w:val="false"/>
+          <w:sz w:val="20"/>
+          <w:u w:val="none"/>
+        </w:rPr>
+        <w:t>accessByHttpStatus &lt;- read.df(sqlContext, "hdfs://localhost:9001/bigdata/analytics/output/byHttpStatus/part-00000","com.databricks.spark.csv", header="true")</w:t>
+      </w:r>
+    </w:p>
+    <w:p>
+      <w:pPr>
+        <w:pStyle w:val="Normal"/>
+        <w:rPr>
+          <w:b w:val="false"/>
+          <w:b w:val="false"/>
+          <w:bCs w:val="false"/>
+          <w:sz w:val="20"/>
+          <w:u w:val="none"/>
+        </w:rPr>
+      </w:pPr>
+      <w:r>
+        <w:rPr>
+          <w:b w:val="false"/>
+          <w:bCs w:val="false"/>
+          <w:sz w:val="20"/>
+          <w:u w:val="none"/>
+        </w:rPr>
+        <w:t xml:space="preserve">  </w:t>
+      </w:r>
+      <w:r>
+        <w:rPr>
+          <w:b w:val="false"/>
+          <w:bCs w:val="false"/>
+          <w:sz w:val="20"/>
+          <w:u w:val="none"/>
+        </w:rPr>
+        <w:t>accessByHttpStatus &lt;- collect(select(accessByHttpStatus, "httpStatus", "count"))</w:t>
+      </w:r>
+    </w:p>
+    <w:p>
+      <w:pPr>
+        <w:pStyle w:val="Normal"/>
+        <w:rPr>
+          <w:b w:val="false"/>
+          <w:b w:val="false"/>
+          <w:bCs w:val="false"/>
+          <w:sz w:val="20"/>
+          <w:u w:val="none"/>
+        </w:rPr>
+      </w:pPr>
+      <w:r>
+        <w:rPr>
+          <w:b w:val="false"/>
+          <w:bCs w:val="false"/>
+          <w:sz w:val="20"/>
+          <w:u w:val="none"/>
+        </w:rPr>
+        <w:t xml:space="preserve">  </w:t>
+      </w:r>
+      <w:r>
+        <w:rPr>
+          <w:b w:val="false"/>
+          <w:bCs w:val="false"/>
+          <w:sz w:val="20"/>
+          <w:u w:val="none"/>
+        </w:rPr>
+        <w:t>accessByHttpStatus$count &lt;- factor(as.integer(accessByHttpStatus$count))</w:t>
+      </w:r>
+    </w:p>
+    <w:p>
+      <w:pPr>
+        <w:pStyle w:val="Normal"/>
+        <w:rPr>
+          <w:b w:val="false"/>
+          <w:b w:val="false"/>
+          <w:bCs w:val="false"/>
+          <w:sz w:val="20"/>
+          <w:u w:val="none"/>
+        </w:rPr>
+      </w:pPr>
+      <w:r>
+        <w:rPr>
+          <w:b w:val="false"/>
+          <w:bCs w:val="false"/>
+          <w:sz w:val="20"/>
+          <w:u w:val="none"/>
+        </w:rPr>
+        <w:t xml:space="preserve">  </w:t>
+      </w:r>
+      <w:r>
+        <w:rPr>
+          <w:b w:val="false"/>
+          <w:bCs w:val="false"/>
+          <w:sz w:val="20"/>
+          <w:u w:val="none"/>
+        </w:rPr>
+        <w:t>plot_ly(accessByHttpStatus, labels = accessByHttpStatus$httpStatus, values = accessByHttpStatus$count, type = "pie")</w:t>
+      </w:r>
+    </w:p>
+    <w:p>
+      <w:pPr>
+        <w:pStyle w:val="Normal"/>
+        <w:rPr>
+          <w:b w:val="false"/>
+          <w:b w:val="false"/>
+          <w:bCs w:val="false"/>
+          <w:sz w:val="20"/>
+          <w:u w:val="none"/>
+        </w:rPr>
+      </w:pPr>
+      <w:r>
+        <w:rPr>
+          <w:b w:val="false"/>
+          <w:bCs w:val="false"/>
+          <w:sz w:val="20"/>
+          <w:u w:val="none"/>
+        </w:rPr>
+        <w:drawing>
+          <wp:anchor behindDoc="0" distT="0" distB="0" distL="0" distR="0" simplePos="0" locked="0" layoutInCell="1" allowOverlap="1" relativeHeight="4">
+            <wp:simplePos x="0" y="0"/>
+            <wp:positionH relativeFrom="column">
+              <wp:posOffset>-132080</wp:posOffset>
+            </wp:positionH>
+            <wp:positionV relativeFrom="paragraph">
+              <wp:posOffset>138430</wp:posOffset>
+            </wp:positionV>
+            <wp:extent cx="6332220" cy="2870200"/>
+            <wp:effectExtent l="0" t="0" r="0" b="0"/>
+            <wp:wrapSquare wrapText="largest"/>
+            <wp:docPr id="3" name="Image3" descr=""/>
+            <wp:cNvGraphicFramePr>
+              <a:graphicFrameLocks xmlns:a="http://schemas.openxmlformats.org/drawingml/2006/main" noChangeAspect="1"/>
+            </wp:cNvGraphicFramePr>
+            <a:graphic xmlns:a="http://schemas.openxmlformats.org/drawingml/2006/main">
+              <a:graphicData uri="http://schemas.openxmlformats.org/drawingml/2006/picture">
+                <pic:pic xmlns:pic="http://schemas.openxmlformats.org/drawingml/2006/picture">
+                  <pic:nvPicPr>
+                    <pic:cNvPr id="3" name="Image3" descr=""/>
+                    <pic:cNvPicPr>
+                      <a:picLocks noChangeAspect="1" noChangeArrowheads="1"/>
+                    </pic:cNvPicPr>
+                  </pic:nvPicPr>
+                  <pic:blipFill>
+                    <a:blip r:embed="rId4"/>
+                    <a:stretch>
+                      <a:fillRect/>
+                    </a:stretch>
+                  </pic:blipFill>
+                  <pic:spPr bwMode="auto">
+                    <a:xfrm>
+                      <a:off x="0" y="0"/>
+                      <a:ext cx="6332220" cy="2870200"/>
+                    </a:xfrm>
+                    <a:prstGeom prst="rect">
+                      <a:avLst/>
+                    </a:prstGeom>
+                  </pic:spPr>
+                </pic:pic>
+              </a:graphicData>
+            </a:graphic>
+          </wp:anchor>
+        </w:drawing>
+      </w:r>
+    </w:p>
+    <w:p>
+      <w:pPr>
+        <w:pStyle w:val="Normal"/>
+        <w:rPr/>
+      </w:pPr>
+      <w:r>
+        <w:rPr/>
+        <w:t>Summary: More than 90% of hits are successfully handled (Http Status code = 200)</w:t>
+      </w:r>
+    </w:p>
+    <w:p>
+      <w:pPr>
+        <w:pStyle w:val="Normal"/>
+        <w:rPr/>
+      </w:pPr>
+      <w:r>
+        <w:rPr/>
+      </w:r>
+    </w:p>
+    <w:p>
+      <w:pPr>
+        <w:pStyle w:val="Normal"/>
+        <w:rPr/>
+      </w:pPr>
+      <w:r>
+        <w:rPr/>
+      </w:r>
+    </w:p>
+    <w:p>
+      <w:pPr>
+        <w:pStyle w:val="Normal"/>
+        <w:rPr/>
+      </w:pPr>
+      <w:r>
+        <w:rPr/>
+      </w:r>
+    </w:p>
+    <w:p>
+      <w:pPr>
+        <w:pStyle w:val="Normal"/>
+        <w:rPr/>
+      </w:pPr>
+      <w:r>
+        <w:rPr/>
+      </w:r>
+    </w:p>
+    <w:p>
+      <w:pPr>
+        <w:pStyle w:val="Normal"/>
+        <w:rPr/>
+      </w:pPr>
+      <w:r>
+        <w:rPr/>
+      </w:r>
+    </w:p>
+    <w:p>
+      <w:pPr>
+        <w:pStyle w:val="Normal"/>
+        <w:rPr/>
+      </w:pPr>
+      <w:r>
+        <w:rPr/>
+      </w:r>
+    </w:p>
+    <w:p>
+      <w:pPr>
+        <w:pStyle w:val="Normal"/>
+        <w:rPr/>
+      </w:pPr>
+      <w:r>
+        <w:rPr/>
+      </w:r>
+    </w:p>
+    <w:p>
+      <w:pPr>
+        <w:pStyle w:val="Normal"/>
+        <w:rPr/>
+      </w:pPr>
+      <w:r>
+        <w:rPr/>
+      </w:r>
+    </w:p>
+    <w:p>
+      <w:pPr>
+        <w:pStyle w:val="Normal"/>
+        <w:rPr/>
+      </w:pPr>
+      <w:r>
+        <w:rPr/>
+      </w:r>
+    </w:p>
+    <w:p>
+      <w:pPr>
+        <w:pStyle w:val="Normal"/>
+        <w:rPr/>
+      </w:pPr>
+      <w:r>
+        <w:rPr/>
+      </w:r>
+    </w:p>
+    <w:p>
+      <w:pPr>
+        <w:pStyle w:val="Normal"/>
+        <w:rPr/>
+      </w:pPr>
+      <w:r>
+        <w:rPr/>
+      </w:r>
+    </w:p>
+    <w:p>
+      <w:pPr>
+        <w:pStyle w:val="Normal"/>
+        <w:rPr/>
+      </w:pPr>
+      <w:r>
+        <w:rPr/>
+      </w:r>
+    </w:p>
+    <w:p>
+      <w:pPr>
+        <w:pStyle w:val="Normal"/>
+        <w:rPr/>
+      </w:pPr>
+      <w:r>
+        <w:rPr/>
+      </w:r>
+    </w:p>
+    <w:p>
+      <w:pPr>
+        <w:pStyle w:val="Normal"/>
+        <w:rPr/>
+      </w:pPr>
+      <w:r>
+        <w:rPr/>
+      </w:r>
+    </w:p>
+    <w:p>
+      <w:pPr>
+        <w:pStyle w:val="Normal"/>
+        <w:rPr/>
+      </w:pPr>
+      <w:r>
+        <w:rPr/>
+      </w:r>
+    </w:p>
+    <w:p>
+      <w:pPr>
+        <w:pStyle w:val="Normal"/>
+        <w:rPr/>
+      </w:pPr>
+      <w:r>
+        <w:rPr/>
+      </w:r>
+    </w:p>
+    <w:p>
+      <w:pPr>
+        <w:pStyle w:val="Normal"/>
+        <w:rPr/>
+      </w:pPr>
+      <w:r>
+        <w:rPr/>
+      </w:r>
+    </w:p>
+    <w:p>
+      <w:pPr>
+        <w:pStyle w:val="Normal"/>
+        <w:rPr/>
+      </w:pPr>
+      <w:r>
+        <w:rPr/>
+      </w:r>
+    </w:p>
     <w:sectPr>
       <w:type w:val="nextPage"/>
       <w:pgSz w:w="12240" w:h="15840"/>
@@ -4167,6 +6112,7 @@
       <w:pgNumType w:fmt="decimal"/>
       <w:formProt w:val="false"/>
       <w:textDirection w:val="lrTb"/>
+      <w:docGrid w:type="default" w:linePitch="240" w:charSpace="4294961151"/>
     </w:sectPr>
   </w:body>
 </w:document>
@@ -4454,7 +6400,6 @@
     <w:rPrDefault>
       <w:rPr>
         <w:rFonts w:ascii="Liberation Serif" w:hAnsi="Liberation Serif" w:eastAsia="Droid Sans Fallback" w:cs="FreeSans"/>
-        <w:sz w:val="24"/>
         <w:szCs w:val="24"/>
         <w:lang w:val="en-US" w:eastAsia="zh-CN" w:bidi="hi-IN"/>
       </w:rPr>
@@ -4470,10 +6415,12 @@
     <w:qFormat/>
     <w:pPr>
       <w:widowControl/>
+      <w:bidi w:val="0"/>
+      <w:jc w:val="left"/>
     </w:pPr>
     <w:rPr>
       <w:rFonts w:ascii="Liberation Serif" w:hAnsi="Liberation Serif" w:eastAsia="Droid Sans Fallback" w:cs="FreeSans"/>
-      <w:color w:val="auto"/>
+      <w:color w:val="00000A"/>
       <w:sz w:val="24"/>
       <w:szCs w:val="24"/>
       <w:lang w:val="en-US" w:eastAsia="zh-CN" w:bidi="hi-IN"/>
@@ -4484,6 +6431,69 @@
     <w:qFormat/>
     <w:rPr>
       <w:rFonts w:ascii="OpenSymbol" w:hAnsi="OpenSymbol" w:eastAsia="OpenSymbol" w:cs="OpenSymbol"/>
+    </w:rPr>
+  </w:style>
+  <w:style w:type="character" w:styleId="ListLabel1">
+    <w:name w:val="ListLabel 1"/>
+    <w:qFormat/>
+    <w:rPr>
+      <w:rFonts w:cs="OpenSymbol"/>
+    </w:rPr>
+  </w:style>
+  <w:style w:type="character" w:styleId="ListLabel2">
+    <w:name w:val="ListLabel 2"/>
+    <w:qFormat/>
+    <w:rPr>
+      <w:rFonts w:cs="OpenSymbol"/>
+    </w:rPr>
+  </w:style>
+  <w:style w:type="character" w:styleId="ListLabel3">
+    <w:name w:val="ListLabel 3"/>
+    <w:qFormat/>
+    <w:rPr>
+      <w:rFonts w:cs="OpenSymbol"/>
+    </w:rPr>
+  </w:style>
+  <w:style w:type="character" w:styleId="ListLabel4">
+    <w:name w:val="ListLabel 4"/>
+    <w:qFormat/>
+    <w:rPr>
+      <w:rFonts w:cs="OpenSymbol"/>
+    </w:rPr>
+  </w:style>
+  <w:style w:type="character" w:styleId="ListLabel5">
+    <w:name w:val="ListLabel 5"/>
+    <w:qFormat/>
+    <w:rPr>
+      <w:rFonts w:cs="OpenSymbol"/>
+    </w:rPr>
+  </w:style>
+  <w:style w:type="character" w:styleId="ListLabel6">
+    <w:name w:val="ListLabel 6"/>
+    <w:qFormat/>
+    <w:rPr>
+      <w:rFonts w:cs="OpenSymbol"/>
+    </w:rPr>
+  </w:style>
+  <w:style w:type="character" w:styleId="ListLabel7">
+    <w:name w:val="ListLabel 7"/>
+    <w:qFormat/>
+    <w:rPr>
+      <w:rFonts w:cs="OpenSymbol"/>
+    </w:rPr>
+  </w:style>
+  <w:style w:type="character" w:styleId="ListLabel8">
+    <w:name w:val="ListLabel 8"/>
+    <w:qFormat/>
+    <w:rPr>
+      <w:rFonts w:cs="OpenSymbol"/>
+    </w:rPr>
+  </w:style>
+  <w:style w:type="character" w:styleId="ListLabel9">
+    <w:name w:val="ListLabel 9"/>
+    <w:qFormat/>
+    <w:rPr>
+      <w:rFonts w:cs="OpenSymbol"/>
     </w:rPr>
   </w:style>
   <w:style w:type="paragraph" w:styleId="Heading">

</xml_diff>

<commit_message>
update RE ADME file
</commit_message>
<xml_diff>
--- a/docs/Project Description.docx
+++ b/docs/Project Description.docx
@@ -2,6 +2,86 @@
 <file path=word/document.xml><?xml version="1.0" encoding="utf-8"?>
 <w:document xmlns:o="urn:schemas-microsoft-com:office:office" xmlns:r="http://schemas.openxmlformats.org/officeDocument/2006/relationships" xmlns:v="urn:schemas-microsoft-com:vml" xmlns:w="http://schemas.openxmlformats.org/wordprocessingml/2006/main" xmlns:w10="urn:schemas-microsoft-com:office:word" xmlns:wp="http://schemas.openxmlformats.org/drawingml/2006/wordprocessingDrawing" xmlns:wps="http://schemas.microsoft.com/office/word/2010/wordprocessingShape" xmlns:wpg="http://schemas.microsoft.com/office/word/2010/wordprocessingGroup" xmlns:mc="http://schemas.openxmlformats.org/markup-compatibility/2006" xmlns:wp14="http://schemas.microsoft.com/office/word/2010/wordprocessingDrawing" xmlns:w14="http://schemas.microsoft.com/office/word/2010/wordml" mc:Ignorable="w14 wp14">
   <w:body>
+    <w:p>
+      <w:pPr>
+        <w:pStyle w:val="Normal"/>
+        <w:jc w:val="center"/>
+        <w:rPr>
+          <w:b/>
+          <w:b/>
+          <w:bCs/>
+          <w:sz w:val="36"/>
+          <w:u w:val="single"/>
+        </w:rPr>
+      </w:pPr>
+      <w:r>
+        <w:rPr/>
+      </w:r>
+    </w:p>
+    <w:p>
+      <w:pPr>
+        <w:pStyle w:val="Normal"/>
+        <w:jc w:val="left"/>
+        <w:rPr/>
+      </w:pPr>
+      <w:r>
+        <w:rPr>
+          <w:b/>
+          <w:bCs/>
+          <w:sz w:val="36"/>
+          <w:u w:val="single"/>
+        </w:rPr>
+        <w:t>Name: Issa Negasa</w:t>
+      </w:r>
+    </w:p>
+    <w:p>
+      <w:pPr>
+        <w:pStyle w:val="Normal"/>
+        <w:jc w:val="left"/>
+        <w:rPr/>
+      </w:pPr>
+      <w:r>
+        <w:rPr>
+          <w:b/>
+          <w:bCs/>
+          <w:sz w:val="36"/>
+          <w:u w:val="single"/>
+        </w:rPr>
+        <w:t>Id: 984556</w:t>
+      </w:r>
+    </w:p>
+    <w:p>
+      <w:pPr>
+        <w:pStyle w:val="Normal"/>
+        <w:jc w:val="left"/>
+        <w:rPr>
+          <w:b/>
+          <w:b/>
+          <w:bCs/>
+          <w:sz w:val="36"/>
+          <w:u w:val="single"/>
+        </w:rPr>
+      </w:pPr>
+      <w:r>
+        <w:rPr/>
+      </w:r>
+    </w:p>
+    <w:p>
+      <w:pPr>
+        <w:pStyle w:val="Normal"/>
+        <w:jc w:val="left"/>
+        <w:rPr>
+          <w:b/>
+          <w:b/>
+          <w:bCs/>
+          <w:sz w:val="36"/>
+          <w:u w:val="single"/>
+        </w:rPr>
+      </w:pPr>
+      <w:r>
+        <w:rPr/>
+      </w:r>
+    </w:p>
     <w:p>
       <w:pPr>
         <w:pStyle w:val="Normal"/>
@@ -6400,6 +6480,7 @@
     <w:rPrDefault>
       <w:rPr>
         <w:rFonts w:ascii="Liberation Serif" w:hAnsi="Liberation Serif" w:eastAsia="Droid Sans Fallback" w:cs="FreeSans"/>
+        <w:sz w:val="20"/>
         <w:szCs w:val="24"/>
         <w:lang w:val="en-US" w:eastAsia="zh-CN" w:bidi="hi-IN"/>
       </w:rPr>
@@ -6496,6 +6577,69 @@
       <w:rFonts w:cs="OpenSymbol"/>
     </w:rPr>
   </w:style>
+  <w:style w:type="character" w:styleId="ListLabel10">
+    <w:name w:val="ListLabel 10"/>
+    <w:qFormat/>
+    <w:rPr>
+      <w:rFonts w:cs="OpenSymbol"/>
+    </w:rPr>
+  </w:style>
+  <w:style w:type="character" w:styleId="ListLabel11">
+    <w:name w:val="ListLabel 11"/>
+    <w:qFormat/>
+    <w:rPr>
+      <w:rFonts w:cs="OpenSymbol"/>
+    </w:rPr>
+  </w:style>
+  <w:style w:type="character" w:styleId="ListLabel12">
+    <w:name w:val="ListLabel 12"/>
+    <w:qFormat/>
+    <w:rPr>
+      <w:rFonts w:cs="OpenSymbol"/>
+    </w:rPr>
+  </w:style>
+  <w:style w:type="character" w:styleId="ListLabel13">
+    <w:name w:val="ListLabel 13"/>
+    <w:qFormat/>
+    <w:rPr>
+      <w:rFonts w:cs="OpenSymbol"/>
+    </w:rPr>
+  </w:style>
+  <w:style w:type="character" w:styleId="ListLabel14">
+    <w:name w:val="ListLabel 14"/>
+    <w:qFormat/>
+    <w:rPr>
+      <w:rFonts w:cs="OpenSymbol"/>
+    </w:rPr>
+  </w:style>
+  <w:style w:type="character" w:styleId="ListLabel15">
+    <w:name w:val="ListLabel 15"/>
+    <w:qFormat/>
+    <w:rPr>
+      <w:rFonts w:cs="OpenSymbol"/>
+    </w:rPr>
+  </w:style>
+  <w:style w:type="character" w:styleId="ListLabel16">
+    <w:name w:val="ListLabel 16"/>
+    <w:qFormat/>
+    <w:rPr>
+      <w:rFonts w:cs="OpenSymbol"/>
+    </w:rPr>
+  </w:style>
+  <w:style w:type="character" w:styleId="ListLabel17">
+    <w:name w:val="ListLabel 17"/>
+    <w:qFormat/>
+    <w:rPr>
+      <w:rFonts w:cs="OpenSymbol"/>
+    </w:rPr>
+  </w:style>
+  <w:style w:type="character" w:styleId="ListLabel18">
+    <w:name w:val="ListLabel 18"/>
+    <w:qFormat/>
+    <w:rPr>
+      <w:rFonts w:cs="OpenSymbol"/>
+    </w:rPr>
+  </w:style>
   <w:style w:type="paragraph" w:styleId="Heading">
     <w:name w:val="Heading"/>
     <w:basedOn w:val="Normal"/>

</xml_diff>